<commit_message>
<main>: u8 a2 finish?
</commit_message>
<xml_diff>
--- a/wordWork/Year-2/U8/A2WIP/Unit 8 Assignment 2 0.6.docx
+++ b/wordWork/Year-2/U8/A2WIP/Unit 8 Assignment 2 0.6.docx
@@ -19,7 +19,7 @@
             <mc:AlternateContent>
               <mc:Choice Requires="wpg">
                 <w:drawing>
-                  <wp:anchor distT="0" distB="0" distL="114300" distR="114300" simplePos="0" relativeHeight="251662336" behindDoc="0" locked="0" layoutInCell="1" allowOverlap="1" wp14:anchorId="54EFE3F2" wp14:editId="7A335E73">
+                  <wp:anchor distT="0" distB="0" distL="114300" distR="114300" simplePos="0" relativeHeight="251662336" behindDoc="0" locked="0" layoutInCell="1" allowOverlap="1" wp14:anchorId="54EFE3F2" wp14:editId="2AE35164">
                     <wp:simplePos x="0" y="0"/>
                     <wp:positionH relativeFrom="page">
                       <wp:align>center</wp:align>
@@ -215,7 +215,7 @@
               </mc:Choice>
               <mc:Fallback>
                 <w:pict>
-                  <v:group w14:anchorId="2E5AA09A" id="Group 149" o:spid="_x0000_s1026" style="position:absolute;margin-left:0;margin-top:0;width:559.35pt;height:101.1pt;z-index:251662336;mso-width-percent:941;mso-height-percent:121;mso-top-percent:23;mso-position-horizontal:center;mso-position-horizontal-relative:page;mso-position-vertical-relative:page;mso-width-percent:941;mso-height-percent:121;mso-top-percent:23" coordsize="73152,12161" o:gfxdata="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">
+                  <v:group w14:anchorId="6F056142" id="Group 149" o:spid="_x0000_s1026" style="position:absolute;margin-left:0;margin-top:0;width:559.35pt;height:101.1pt;z-index:251662336;mso-width-percent:941;mso-height-percent:121;mso-top-percent:23;mso-position-horizontal:center;mso-position-horizontal-relative:page;mso-position-vertical-relative:page;mso-width-percent:941;mso-height-percent:121;mso-top-percent:23" coordsize="73152,12161" o:gfxdata="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">
                     <v:shape id="Rectangle 51" o:spid="_x0000_s1027" style="position:absolute;width:73152;height:11303;visibility:visible;mso-wrap-style:square;v-text-anchor:middle" coordsize="7312660,1129665" o:gfxdata="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" path="m,l7312660,r,1129665l3619500,733425,,1091565,,xe" fillcolor="#4472c4 [3204]" stroked="f" strokeweight="1pt">
                       <v:stroke joinstyle="miter"/>
                       <v:path arrowok="t" o:connecttype="custom" o:connectlocs="0,0;73177,0;73177,11310;36220,7343;0,10929;0,0" o:connectangles="0,0,0,0,0,0"/>
@@ -1028,7 +1028,7 @@
           <w:r>
             <w:fldChar w:fldCharType="separate"/>
           </w:r>
-          <w:hyperlink w:anchor="_Toc128678053" w:history="1">
+          <w:hyperlink w:anchor="_Toc128730387" w:history="1">
             <w:r>
               <w:rPr>
                 <w:rStyle w:val="Hyperlink"/>
@@ -1055,7 +1055,7 @@
                 <w:noProof/>
                 <w:webHidden/>
               </w:rPr>
-              <w:instrText xml:space="preserve"> PAGEREF _Toc128678053 \h </w:instrText>
+              <w:instrText xml:space="preserve"> PAGEREF _Toc128730387 \h </w:instrText>
             </w:r>
             <w:r>
               <w:rPr>
@@ -1099,7 +1099,7 @@
               <w:lang w:eastAsia="en-GB"/>
             </w:rPr>
           </w:pPr>
-          <w:hyperlink w:anchor="_Toc128678054" w:history="1">
+          <w:hyperlink w:anchor="_Toc128730388" w:history="1">
             <w:r>
               <w:rPr>
                 <w:rStyle w:val="Hyperlink"/>
@@ -1126,7 +1126,7 @@
                 <w:noProof/>
                 <w:webHidden/>
               </w:rPr>
-              <w:instrText xml:space="preserve"> PAGEREF _Toc128678054 \h </w:instrText>
+              <w:instrText xml:space="preserve"> PAGEREF _Toc128730388 \h </w:instrText>
             </w:r>
             <w:r>
               <w:rPr>
@@ -1170,7 +1170,7 @@
               <w:lang w:eastAsia="en-GB"/>
             </w:rPr>
           </w:pPr>
-          <w:hyperlink w:anchor="_Toc128678055" w:history="1">
+          <w:hyperlink w:anchor="_Toc128730389" w:history="1">
             <w:r>
               <w:rPr>
                 <w:rStyle w:val="Hyperlink"/>
@@ -1197,7 +1197,7 @@
                 <w:noProof/>
                 <w:webHidden/>
               </w:rPr>
-              <w:instrText xml:space="preserve"> PAGEREF _Toc128678055 \h </w:instrText>
+              <w:instrText xml:space="preserve"> PAGEREF _Toc128730389 \h </w:instrText>
             </w:r>
             <w:r>
               <w:rPr>
@@ -1241,7 +1241,7 @@
               <w:lang w:eastAsia="en-GB"/>
             </w:rPr>
           </w:pPr>
-          <w:hyperlink w:anchor="_Toc128678056" w:history="1">
+          <w:hyperlink w:anchor="_Toc128730390" w:history="1">
             <w:r>
               <w:rPr>
                 <w:rStyle w:val="Hyperlink"/>
@@ -1268,7 +1268,7 @@
                 <w:noProof/>
                 <w:webHidden/>
               </w:rPr>
-              <w:instrText xml:space="preserve"> PAGEREF _Toc128678056 \h </w:instrText>
+              <w:instrText xml:space="preserve"> PAGEREF _Toc128730390 \h </w:instrText>
             </w:r>
             <w:r>
               <w:rPr>
@@ -1312,7 +1312,7 @@
               <w:lang w:eastAsia="en-GB"/>
             </w:rPr>
           </w:pPr>
-          <w:hyperlink w:anchor="_Toc128678057" w:history="1">
+          <w:hyperlink w:anchor="_Toc128730391" w:history="1">
             <w:r>
               <w:rPr>
                 <w:rStyle w:val="Hyperlink"/>
@@ -1339,7 +1339,7 @@
                 <w:noProof/>
                 <w:webHidden/>
               </w:rPr>
-              <w:instrText xml:space="preserve"> PAGEREF _Toc128678057 \h </w:instrText>
+              <w:instrText xml:space="preserve"> PAGEREF _Toc128730391 \h </w:instrText>
             </w:r>
             <w:r>
               <w:rPr>
@@ -1383,7 +1383,7 @@
               <w:lang w:eastAsia="en-GB"/>
             </w:rPr>
           </w:pPr>
-          <w:hyperlink w:anchor="_Toc128678058" w:history="1">
+          <w:hyperlink w:anchor="_Toc128730392" w:history="1">
             <w:r>
               <w:rPr>
                 <w:rStyle w:val="Hyperlink"/>
@@ -1410,7 +1410,7 @@
                 <w:noProof/>
                 <w:webHidden/>
               </w:rPr>
-              <w:instrText xml:space="preserve"> PAGEREF _Toc128678058 \h </w:instrText>
+              <w:instrText xml:space="preserve"> PAGEREF _Toc128730392 \h </w:instrText>
             </w:r>
             <w:r>
               <w:rPr>
@@ -1454,7 +1454,7 @@
               <w:lang w:eastAsia="en-GB"/>
             </w:rPr>
           </w:pPr>
-          <w:hyperlink w:anchor="_Toc128678059" w:history="1">
+          <w:hyperlink w:anchor="_Toc128730393" w:history="1">
             <w:r>
               <w:rPr>
                 <w:rStyle w:val="Hyperlink"/>
@@ -1481,7 +1481,7 @@
                 <w:noProof/>
                 <w:webHidden/>
               </w:rPr>
-              <w:instrText xml:space="preserve"> PAGEREF _Toc128678059 \h </w:instrText>
+              <w:instrText xml:space="preserve"> PAGEREF _Toc128730393 \h </w:instrText>
             </w:r>
             <w:r>
               <w:rPr>
@@ -1525,7 +1525,7 @@
               <w:lang w:eastAsia="en-GB"/>
             </w:rPr>
           </w:pPr>
-          <w:hyperlink w:anchor="_Toc128678060" w:history="1">
+          <w:hyperlink w:anchor="_Toc128730394" w:history="1">
             <w:r>
               <w:rPr>
                 <w:rStyle w:val="Hyperlink"/>
@@ -1552,7 +1552,7 @@
                 <w:noProof/>
                 <w:webHidden/>
               </w:rPr>
-              <w:instrText xml:space="preserve"> PAGEREF _Toc128678060 \h </w:instrText>
+              <w:instrText xml:space="preserve"> PAGEREF _Toc128730394 \h </w:instrText>
             </w:r>
             <w:r>
               <w:rPr>
@@ -1596,7 +1596,7 @@
               <w:lang w:eastAsia="en-GB"/>
             </w:rPr>
           </w:pPr>
-          <w:hyperlink w:anchor="_Toc128678061" w:history="1">
+          <w:hyperlink w:anchor="_Toc128730395" w:history="1">
             <w:r>
               <w:rPr>
                 <w:rStyle w:val="Hyperlink"/>
@@ -1623,7 +1623,7 @@
                 <w:noProof/>
                 <w:webHidden/>
               </w:rPr>
-              <w:instrText xml:space="preserve"> PAGEREF _Toc128678061 \h </w:instrText>
+              <w:instrText xml:space="preserve"> PAGEREF _Toc128730395 \h </w:instrText>
             </w:r>
             <w:r>
               <w:rPr>
@@ -1667,7 +1667,7 @@
               <w:lang w:eastAsia="en-GB"/>
             </w:rPr>
           </w:pPr>
-          <w:hyperlink w:anchor="_Toc128678062" w:history="1">
+          <w:hyperlink w:anchor="_Toc128730396" w:history="1">
             <w:r>
               <w:rPr>
                 <w:rStyle w:val="Hyperlink"/>
@@ -1694,7 +1694,7 @@
                 <w:noProof/>
                 <w:webHidden/>
               </w:rPr>
-              <w:instrText xml:space="preserve"> PAGEREF _Toc128678062 \h </w:instrText>
+              <w:instrText xml:space="preserve"> PAGEREF _Toc128730396 \h </w:instrText>
             </w:r>
             <w:r>
               <w:rPr>
@@ -1738,7 +1738,7 @@
               <w:lang w:eastAsia="en-GB"/>
             </w:rPr>
           </w:pPr>
-          <w:hyperlink w:anchor="_Toc128678063" w:history="1">
+          <w:hyperlink w:anchor="_Toc128730397" w:history="1">
             <w:r>
               <w:rPr>
                 <w:rStyle w:val="Hyperlink"/>
@@ -1765,7 +1765,7 @@
                 <w:noProof/>
                 <w:webHidden/>
               </w:rPr>
-              <w:instrText xml:space="preserve"> PAGEREF _Toc128678063 \h </w:instrText>
+              <w:instrText xml:space="preserve"> PAGEREF _Toc128730397 \h </w:instrText>
             </w:r>
             <w:r>
               <w:rPr>
@@ -1809,7 +1809,7 @@
               <w:lang w:eastAsia="en-GB"/>
             </w:rPr>
           </w:pPr>
-          <w:hyperlink w:anchor="_Toc128678064" w:history="1">
+          <w:hyperlink w:anchor="_Toc128730398" w:history="1">
             <w:r>
               <w:rPr>
                 <w:rStyle w:val="Hyperlink"/>
@@ -1836,7 +1836,7 @@
                 <w:noProof/>
                 <w:webHidden/>
               </w:rPr>
-              <w:instrText xml:space="preserve"> PAGEREF _Toc128678064 \h </w:instrText>
+              <w:instrText xml:space="preserve"> PAGEREF _Toc128730398 \h </w:instrText>
             </w:r>
             <w:r>
               <w:rPr>
@@ -1880,7 +1880,7 @@
               <w:lang w:eastAsia="en-GB"/>
             </w:rPr>
           </w:pPr>
-          <w:hyperlink w:anchor="_Toc128678065" w:history="1">
+          <w:hyperlink w:anchor="_Toc128730399" w:history="1">
             <w:r>
               <w:rPr>
                 <w:rStyle w:val="Hyperlink"/>
@@ -1907,7 +1907,7 @@
                 <w:noProof/>
                 <w:webHidden/>
               </w:rPr>
-              <w:instrText xml:space="preserve"> PAGEREF _Toc128678065 \h </w:instrText>
+              <w:instrText xml:space="preserve"> PAGEREF _Toc128730399 \h </w:instrText>
             </w:r>
             <w:r>
               <w:rPr>
@@ -1951,7 +1951,7 @@
               <w:lang w:eastAsia="en-GB"/>
             </w:rPr>
           </w:pPr>
-          <w:hyperlink w:anchor="_Toc128678066" w:history="1">
+          <w:hyperlink w:anchor="_Toc128730400" w:history="1">
             <w:r>
               <w:rPr>
                 <w:rStyle w:val="Hyperlink"/>
@@ -1978,7 +1978,7 @@
                 <w:noProof/>
                 <w:webHidden/>
               </w:rPr>
-              <w:instrText xml:space="preserve"> PAGEREF _Toc128678066 \h </w:instrText>
+              <w:instrText xml:space="preserve"> PAGEREF _Toc128730400 \h </w:instrText>
             </w:r>
             <w:r>
               <w:rPr>
@@ -1998,7 +1998,7 @@
                 <w:noProof/>
                 <w:webHidden/>
               </w:rPr>
-              <w:t>6</w:t>
+              <w:t>8</w:t>
             </w:r>
             <w:r>
               <w:rPr>
@@ -2022,7 +2022,7 @@
               <w:lang w:eastAsia="en-GB"/>
             </w:rPr>
           </w:pPr>
-          <w:hyperlink w:anchor="_Toc128678067" w:history="1">
+          <w:hyperlink w:anchor="_Toc128730401" w:history="1">
             <w:r>
               <w:rPr>
                 <w:rStyle w:val="Hyperlink"/>
@@ -2049,7 +2049,7 @@
                 <w:noProof/>
                 <w:webHidden/>
               </w:rPr>
-              <w:instrText xml:space="preserve"> PAGEREF _Toc128678067 \h </w:instrText>
+              <w:instrText xml:space="preserve"> PAGEREF _Toc128730401 \h </w:instrText>
             </w:r>
             <w:r>
               <w:rPr>
@@ -2069,7 +2069,7 @@
                 <w:noProof/>
                 <w:webHidden/>
               </w:rPr>
-              <w:t>7</w:t>
+              <w:t>9</w:t>
             </w:r>
             <w:r>
               <w:rPr>
@@ -2093,27 +2093,13 @@
               <w:lang w:eastAsia="en-GB"/>
             </w:rPr>
           </w:pPr>
-          <w:hyperlink w:anchor="_Toc128678068" w:history="1">
+          <w:hyperlink w:anchor="_Toc128730402" w:history="1">
             <w:r>
               <w:rPr>
                 <w:rStyle w:val="Hyperlink"/>
                 <w:noProof/>
               </w:rPr>
-              <w:t>Expansion of fee</w:t>
-            </w:r>
-            <w:r>
-              <w:rPr>
-                <w:rStyle w:val="Hyperlink"/>
-                <w:noProof/>
-              </w:rPr>
-              <w:t>d</w:t>
-            </w:r>
-            <w:r>
-              <w:rPr>
-                <w:rStyle w:val="Hyperlink"/>
-                <w:noProof/>
-              </w:rPr>
-              <w:t>back</w:t>
+              <w:t>Expansion of feedback</w:t>
             </w:r>
             <w:r>
               <w:rPr>
@@ -2134,7 +2120,7 @@
                 <w:noProof/>
                 <w:webHidden/>
               </w:rPr>
-              <w:instrText xml:space="preserve"> PAGEREF _Toc128678068 \h </w:instrText>
+              <w:instrText xml:space="preserve"> PAGEREF _Toc128730402 \h </w:instrText>
             </w:r>
             <w:r>
               <w:rPr>
@@ -2154,7 +2140,7 @@
                 <w:noProof/>
                 <w:webHidden/>
               </w:rPr>
-              <w:t>9</w:t>
+              <w:t>12</w:t>
             </w:r>
             <w:r>
               <w:rPr>
@@ -2178,7 +2164,7 @@
               <w:lang w:eastAsia="en-GB"/>
             </w:rPr>
           </w:pPr>
-          <w:hyperlink w:anchor="_Toc128678069" w:history="1">
+          <w:hyperlink w:anchor="_Toc128730403" w:history="1">
             <w:r>
               <w:rPr>
                 <w:rStyle w:val="Hyperlink"/>
@@ -2205,7 +2191,7 @@
                 <w:noProof/>
                 <w:webHidden/>
               </w:rPr>
-              <w:instrText xml:space="preserve"> PAGEREF _Toc128678069 \h </w:instrText>
+              <w:instrText xml:space="preserve"> PAGEREF _Toc128730403 \h </w:instrText>
             </w:r>
             <w:r>
               <w:rPr>
@@ -2225,7 +2211,7 @@
                 <w:noProof/>
                 <w:webHidden/>
               </w:rPr>
-              <w:t>10</w:t>
+              <w:t>13</w:t>
             </w:r>
             <w:r>
               <w:rPr>
@@ -2249,7 +2235,7 @@
               <w:lang w:eastAsia="en-GB"/>
             </w:rPr>
           </w:pPr>
-          <w:hyperlink w:anchor="_Toc128678070" w:history="1">
+          <w:hyperlink w:anchor="_Toc128730404" w:history="1">
             <w:r>
               <w:rPr>
                 <w:rStyle w:val="Hyperlink"/>
@@ -2276,7 +2262,7 @@
                 <w:noProof/>
                 <w:webHidden/>
               </w:rPr>
-              <w:instrText xml:space="preserve"> PAGEREF _Toc128678070 \h </w:instrText>
+              <w:instrText xml:space="preserve"> PAGEREF _Toc128730404 \h </w:instrText>
             </w:r>
             <w:r>
               <w:rPr>
@@ -2296,7 +2282,7 @@
                 <w:noProof/>
                 <w:webHidden/>
               </w:rPr>
-              <w:t>11</w:t>
+              <w:t>13</w:t>
             </w:r>
             <w:r>
               <w:rPr>
@@ -2320,7 +2306,7 @@
               <w:lang w:eastAsia="en-GB"/>
             </w:rPr>
           </w:pPr>
-          <w:hyperlink w:anchor="_Toc128678071" w:history="1">
+          <w:hyperlink w:anchor="_Toc128730405" w:history="1">
             <w:r>
               <w:rPr>
                 <w:rStyle w:val="Hyperlink"/>
@@ -2347,7 +2333,7 @@
                 <w:noProof/>
                 <w:webHidden/>
               </w:rPr>
-              <w:instrText xml:space="preserve"> PAGEREF _Toc128678071 \h </w:instrText>
+              <w:instrText xml:space="preserve"> PAGEREF _Toc128730405 \h </w:instrText>
             </w:r>
             <w:r>
               <w:rPr>
@@ -2367,7 +2353,7 @@
                 <w:noProof/>
                 <w:webHidden/>
               </w:rPr>
-              <w:t>11</w:t>
+              <w:t>14</w:t>
             </w:r>
             <w:r>
               <w:rPr>
@@ -2399,7 +2385,7 @@
       <w:pPr>
         <w:pStyle w:val="Heading1"/>
       </w:pPr>
-      <w:bookmarkStart w:id="0" w:name="_Toc128678053"/>
+      <w:bookmarkStart w:id="0" w:name="_Toc128730387"/>
       <w:r>
         <w:lastRenderedPageBreak/>
         <w:t>Introduction</w:t>
@@ -2410,7 +2396,7 @@
       <w:pPr>
         <w:pStyle w:val="Heading2"/>
       </w:pPr>
-      <w:bookmarkStart w:id="1" w:name="_Toc128678054"/>
+      <w:bookmarkStart w:id="1" w:name="_Toc128730388"/>
       <w:r>
         <w:t>Purpose of the game</w:t>
       </w:r>
@@ -2425,7 +2411,7 @@
       <w:pPr>
         <w:pStyle w:val="Heading2"/>
       </w:pPr>
-      <w:bookmarkStart w:id="2" w:name="_Toc128678055"/>
+      <w:bookmarkStart w:id="2" w:name="_Toc128730389"/>
       <w:r>
         <w:t>Target audience</w:t>
       </w:r>
@@ -2455,7 +2441,7 @@
       <w:pPr>
         <w:pStyle w:val="Heading2"/>
       </w:pPr>
-      <w:bookmarkStart w:id="3" w:name="_Toc128678056"/>
+      <w:bookmarkStart w:id="3" w:name="_Toc128730390"/>
       <w:r>
         <w:t>Requirements</w:t>
       </w:r>
@@ -2487,7 +2473,7 @@
       <w:pPr>
         <w:pStyle w:val="Heading2"/>
       </w:pPr>
-      <w:bookmarkStart w:id="4" w:name="_Toc128678057"/>
+      <w:bookmarkStart w:id="4" w:name="_Toc128730391"/>
       <w:r>
         <w:t>Programming languages</w:t>
       </w:r>
@@ -2502,7 +2488,7 @@
       <w:pPr>
         <w:pStyle w:val="Heading2"/>
       </w:pPr>
-      <w:bookmarkStart w:id="5" w:name="_Toc128678058"/>
+      <w:bookmarkStart w:id="5" w:name="_Toc128730392"/>
       <w:r>
         <w:t>Intended platform for delivery</w:t>
       </w:r>
@@ -2520,7 +2506,7 @@
       <w:pPr>
         <w:pStyle w:val="Heading1"/>
       </w:pPr>
-      <w:bookmarkStart w:id="6" w:name="_Toc128678059"/>
+      <w:bookmarkStart w:id="6" w:name="_Toc128730393"/>
       <w:r>
         <w:t>Game design</w:t>
       </w:r>
@@ -2530,7 +2516,7 @@
       <w:pPr>
         <w:pStyle w:val="Heading2"/>
       </w:pPr>
-      <w:bookmarkStart w:id="7" w:name="_Toc128678060"/>
+      <w:bookmarkStart w:id="7" w:name="_Toc128730394"/>
       <w:r>
         <w:t>Data dictionary</w:t>
       </w:r>
@@ -3201,7 +3187,7 @@
       <w:pPr>
         <w:pStyle w:val="Heading2"/>
       </w:pPr>
-      <w:bookmarkStart w:id="8" w:name="_Toc128678061"/>
+      <w:bookmarkStart w:id="8" w:name="_Toc128730395"/>
       <w:r>
         <w:t>Pseudocode</w:t>
       </w:r>
@@ -3587,7 +3573,7 @@
       <w:pPr>
         <w:pStyle w:val="Heading2"/>
       </w:pPr>
-      <w:bookmarkStart w:id="9" w:name="_Toc128678062"/>
+      <w:bookmarkStart w:id="9" w:name="_Toc128730396"/>
       <w:r>
         <w:t>Activity diagram</w:t>
       </w:r>
@@ -3753,7 +3739,7 @@
       <w:pPr>
         <w:pStyle w:val="Heading2"/>
       </w:pPr>
-      <w:bookmarkStart w:id="10" w:name="_Toc128678063"/>
+      <w:bookmarkStart w:id="10" w:name="_Toc128730397"/>
       <w:r>
         <w:lastRenderedPageBreak/>
         <w:t>Storyboard</w:t>
@@ -4154,7 +4140,7 @@
       <w:pPr>
         <w:pStyle w:val="Heading2"/>
       </w:pPr>
-      <w:bookmarkStart w:id="11" w:name="_Toc128678064"/>
+      <w:bookmarkStart w:id="11" w:name="_Toc128730398"/>
       <w:r>
         <w:t>Visual styles</w:t>
       </w:r>
@@ -4177,7 +4163,7 @@
       <w:pPr>
         <w:pStyle w:val="Heading2"/>
       </w:pPr>
-      <w:bookmarkStart w:id="12" w:name="_Toc128678065"/>
+      <w:bookmarkStart w:id="12" w:name="_Toc128730399"/>
       <w:r>
         <w:t>Assets</w:t>
       </w:r>
@@ -4221,6 +4207,7 @@
         <w:rPr>
           <w:b/>
           <w:bCs/>
+          <w:noProof/>
         </w:rPr>
         <w:drawing>
           <wp:inline distT="0" distB="0" distL="0" distR="0" wp14:anchorId="057830C2" wp14:editId="6EF32C22">
@@ -4287,6 +4274,9 @@
     </w:p>
     <w:p>
       <w:r>
+        <w:rPr>
+          <w:noProof/>
+        </w:rPr>
         <w:drawing>
           <wp:inline distT="0" distB="0" distL="0" distR="0" wp14:anchorId="3A7A7279" wp14:editId="36F823EE">
             <wp:extent cx="2745393" cy="2438400"/>
@@ -4330,6 +4320,9 @@
         </w:drawing>
       </w:r>
       <w:r>
+        <w:rPr>
+          <w:noProof/>
+        </w:rPr>
         <w:drawing>
           <wp:inline distT="0" distB="0" distL="0" distR="0" wp14:anchorId="00E655DD" wp14:editId="3B1E5305">
             <wp:extent cx="2781300" cy="2235200"/>
@@ -4437,6 +4430,7 @@
         <w:rPr>
           <w:b/>
           <w:bCs/>
+          <w:noProof/>
         </w:rPr>
         <w:drawing>
           <wp:inline distT="0" distB="0" distL="0" distR="0" wp14:anchorId="1C755156" wp14:editId="304B5C42">
@@ -4512,6 +4506,7 @@
         <w:rPr>
           <w:b/>
           <w:bCs/>
+          <w:noProof/>
         </w:rPr>
         <w:drawing>
           <wp:inline distT="0" distB="0" distL="0" distR="0" wp14:anchorId="3A95CB2A" wp14:editId="7D06B61E">
@@ -4579,6 +4574,9 @@
     </w:p>
     <w:p>
       <w:r>
+        <w:rPr>
+          <w:noProof/>
+        </w:rPr>
         <w:drawing>
           <wp:inline distT="0" distB="0" distL="0" distR="0" wp14:anchorId="24574722" wp14:editId="4350ABE2">
             <wp:extent cx="2322592" cy="2895600"/>
@@ -4622,6 +4620,9 @@
         </w:drawing>
       </w:r>
       <w:r>
+        <w:rPr>
+          <w:noProof/>
+        </w:rPr>
         <w:drawing>
           <wp:inline distT="0" distB="0" distL="0" distR="0" wp14:anchorId="13B19BFD" wp14:editId="5E286579">
             <wp:extent cx="3162210" cy="2809875"/>
@@ -4674,7 +4675,7 @@
       <w:pPr>
         <w:pStyle w:val="Heading2"/>
       </w:pPr>
-      <w:bookmarkStart w:id="13" w:name="_Toc128678066"/>
+      <w:bookmarkStart w:id="13" w:name="_Toc128730400"/>
       <w:r>
         <w:t>Gameplay features</w:t>
       </w:r>
@@ -5095,7 +5096,7 @@
       <w:pPr>
         <w:pStyle w:val="Heading1"/>
       </w:pPr>
-      <w:bookmarkStart w:id="14" w:name="_Toc128678067"/>
+      <w:bookmarkStart w:id="14" w:name="_Toc128730401"/>
       <w:r>
         <w:t>External feedback and review</w:t>
       </w:r>
@@ -5445,7 +5446,7 @@
       <w:pPr>
         <w:pStyle w:val="Heading2"/>
       </w:pPr>
-      <w:bookmarkStart w:id="15" w:name="_Toc128678068"/>
+      <w:bookmarkStart w:id="15" w:name="_Toc128730402"/>
       <w:r>
         <w:t>Expansion of feedback</w:t>
       </w:r>
@@ -5588,7 +5589,7 @@
       <w:pPr>
         <w:pStyle w:val="Heading1"/>
       </w:pPr>
-      <w:bookmarkStart w:id="16" w:name="_Toc128678069"/>
+      <w:bookmarkStart w:id="16" w:name="_Toc128730403"/>
       <w:r>
         <w:rPr>
           <w:noProof/>
@@ -5663,7 +5664,7 @@
       <w:pPr>
         <w:pStyle w:val="Heading1"/>
       </w:pPr>
-      <w:bookmarkStart w:id="17" w:name="_Toc128678070"/>
+      <w:bookmarkStart w:id="17" w:name="_Toc128730404"/>
       <w:r>
         <w:t>Justification</w:t>
       </w:r>
@@ -5700,7 +5701,7 @@
       <w:pPr>
         <w:pStyle w:val="Heading1"/>
       </w:pPr>
-      <w:bookmarkStart w:id="18" w:name="_Toc128678071"/>
+      <w:bookmarkStart w:id="18" w:name="_Toc128730405"/>
       <w:r>
         <w:t>Evaluation of design against client requirements</w:t>
       </w:r>
@@ -5822,7 +5823,22 @@
         <w:t>As a result of all of this, I believe that I have made an effective design that has met all the client requirements and exceeded them, successfully completing the design aspect of this game.</w:t>
       </w:r>
     </w:p>
-    <w:p/>
+    <w:p>
+      <w:pPr>
+        <w:pStyle w:val="Heading1"/>
+      </w:pPr>
+      <w:r>
+        <w:t>Optimisation</w:t>
+      </w:r>
+    </w:p>
+    <w:p>
+      <w:r>
+        <w:t xml:space="preserve">Within my game there were a few things that had to be optimised in order to be an enjoyable and satisfactory experience. Initially the first issue that I ran into what the fact that there were performance issues within the second level. I believe this was due to the large amount of polygons in the opening of the level that came from the grass on the ground. Loading and rendering all of these would be very taxing for the computer, and if it was not equipped with an adequate graphics card, then it would be largely unplayable for most people. In order to </w:t>
+      </w:r>
+      <w:r>
+        <w:t>resolve this issue, I made a change to the second level, where rather than having multiple sets of the grass, which loaded in many polygons for the computer loaded, I simply stretched two pieces of grass across the whole introduction to the level in order to resolve this. Although this would result in the grass looking lower quality compared to before, this is an important choice in order to resolve the issue of quality and makes the game much more playable.</w:t>
+      </w:r>
+    </w:p>
     <w:sectPr>
       <w:pgSz w:w="11906" w:h="16838"/>
       <w:pgMar w:top="1440" w:right="1440" w:bottom="1440" w:left="1440" w:header="708" w:footer="708" w:gutter="0"/>
@@ -6401,6 +6417,7 @@
     <w:lsdException w:name="HTML Sample" w:semiHidden="1" w:unhideWhenUsed="1"/>
     <w:lsdException w:name="HTML Typewriter" w:semiHidden="1" w:unhideWhenUsed="1"/>
     <w:lsdException w:name="HTML Variable" w:semiHidden="1" w:unhideWhenUsed="1"/>
+    <w:lsdException w:name="Normal Table" w:semiHidden="1" w:unhideWhenUsed="1"/>
     <w:lsdException w:name="annotation subject" w:semiHidden="1" w:unhideWhenUsed="1"/>
     <w:lsdException w:name="No List" w:semiHidden="1" w:unhideWhenUsed="1"/>
     <w:lsdException w:name="Outline List 1" w:semiHidden="1" w:unhideWhenUsed="1"/>
@@ -6447,8 +6464,10 @@
     <w:lsdException w:name="Table Subtle 2" w:semiHidden="1" w:unhideWhenUsed="1"/>
     <w:lsdException w:name="Table Web 1" w:semiHidden="1" w:unhideWhenUsed="1"/>
     <w:lsdException w:name="Table Web 2" w:semiHidden="1" w:unhideWhenUsed="1"/>
+    <w:lsdException w:name="Table Web 3" w:semiHidden="1" w:unhideWhenUsed="1"/>
     <w:lsdException w:name="Balloon Text" w:semiHidden="1" w:unhideWhenUsed="1"/>
     <w:lsdException w:name="Table Grid" w:uiPriority="39"/>
+    <w:lsdException w:name="Table Theme" w:semiHidden="1" w:unhideWhenUsed="1"/>
     <w:lsdException w:name="Placeholder Text" w:semiHidden="1"/>
     <w:lsdException w:name="No Spacing" w:uiPriority="1" w:qFormat="1"/>
     <w:lsdException w:name="Light Shading" w:uiPriority="60"/>

</xml_diff>